<commit_message>
finish grader help - HANDIN 1
</commit_message>
<xml_diff>
--- a/GRADER_HELP.docx
+++ b/GRADER_HELP.docx
@@ -14,8 +14,29 @@
       <w:pPr>
         <w:spacing w:after="0" w:line="240" w:lineRule="auto"/>
       </w:pPr>
-      <w:r>
-        <w:t>Tanay Gavankar (tgavanka)</w:t>
+      <w:proofErr w:type="spellStart"/>
+      <w:r>
+        <w:t>Tanay</w:t>
+      </w:r>
+      <w:proofErr w:type="spellEnd"/>
+      <w:r>
+        <w:t xml:space="preserve"> </w:t>
+      </w:r>
+      <w:proofErr w:type="spellStart"/>
+      <w:r>
+        <w:t>Gavankar</w:t>
+      </w:r>
+      <w:proofErr w:type="spellEnd"/>
+      <w:r>
+        <w:t xml:space="preserve"> (</w:t>
+      </w:r>
+      <w:proofErr w:type="spellStart"/>
+      <w:r>
+        <w:t>tgavanka</w:t>
+      </w:r>
+      <w:proofErr w:type="spellEnd"/>
+      <w:r>
+        <w:t>)</w:t>
       </w:r>
     </w:p>
     <w:p>
@@ -65,6 +86,7 @@
           <w:szCs w:val="24"/>
         </w:rPr>
       </w:pPr>
+      <w:proofErr w:type="spellStart"/>
       <w:r>
         <w:rPr>
           <w:b/>
@@ -73,6 +95,7 @@
         </w:rPr>
         <w:t>Javascript</w:t>
       </w:r>
+      <w:proofErr w:type="spellEnd"/>
     </w:p>
     <w:p>
       <w:pPr>
@@ -101,28 +124,70 @@
           <w:i/>
         </w:rPr>
         <w:tab/>
-        <w:t>- public/js/presenter.js and public/js/viewer.js</w:t>
-      </w:r>
-    </w:p>
-    <w:p>
-      <w:pPr>
-        <w:spacing w:after="0" w:line="240" w:lineRule="auto"/>
-        <w:rPr>
-          <w:i/>
-        </w:rPr>
-      </w:pPr>
-      <w:r>
-        <w:rPr>
-          <w:i/>
-        </w:rPr>
-        <w:tab/>
-      </w:r>
-      <w:r>
-        <w:rPr>
-          <w:i/>
-        </w:rPr>
-        <w:tab/>
-        <w:t>- views/pdf/script.ejs</w:t>
+        <w:t>- public/</w:t>
+      </w:r>
+      <w:proofErr w:type="spellStart"/>
+      <w:r>
+        <w:rPr>
+          <w:i/>
+        </w:rPr>
+        <w:t>js</w:t>
+      </w:r>
+      <w:proofErr w:type="spellEnd"/>
+      <w:r>
+        <w:rPr>
+          <w:i/>
+        </w:rPr>
+        <w:t>/presenter.js and public/</w:t>
+      </w:r>
+      <w:proofErr w:type="spellStart"/>
+      <w:r>
+        <w:rPr>
+          <w:i/>
+        </w:rPr>
+        <w:t>js</w:t>
+      </w:r>
+      <w:proofErr w:type="spellEnd"/>
+      <w:r>
+        <w:rPr>
+          <w:i/>
+        </w:rPr>
+        <w:t>/viewer.js</w:t>
+      </w:r>
+    </w:p>
+    <w:p>
+      <w:pPr>
+        <w:spacing w:after="0" w:line="240" w:lineRule="auto"/>
+        <w:rPr>
+          <w:i/>
+        </w:rPr>
+      </w:pPr>
+      <w:r>
+        <w:rPr>
+          <w:i/>
+        </w:rPr>
+        <w:tab/>
+      </w:r>
+      <w:r>
+        <w:rPr>
+          <w:i/>
+        </w:rPr>
+        <w:tab/>
+        <w:t>- views/</w:t>
+      </w:r>
+      <w:proofErr w:type="spellStart"/>
+      <w:r>
+        <w:rPr>
+          <w:i/>
+        </w:rPr>
+        <w:t>pdf</w:t>
+      </w:r>
+      <w:proofErr w:type="spellEnd"/>
+      <w:r>
+        <w:rPr>
+          <w:i/>
+        </w:rPr>
+        <w:t>/script.ejs</w:t>
       </w:r>
     </w:p>
     <w:p>
@@ -220,8 +285,13 @@
       </w:r>
       <w:r>
         <w:tab/>
-        <w:t>- HTML5 "required" and "pattern" attr</w:t>
-      </w:r>
+        <w:t xml:space="preserve">- HTML5 "required" and "pattern" </w:t>
+      </w:r>
+      <w:proofErr w:type="spellStart"/>
+      <w:r>
+        <w:t>attr</w:t>
+      </w:r>
+      <w:proofErr w:type="spellEnd"/>
     </w:p>
     <w:p>
       <w:pPr>
@@ -346,7 +416,15 @@
       </w:r>
       <w:r>
         <w:tab/>
-        <w:t xml:space="preserve">- &lt;nav&gt; - </w:t>
+        <w:t>- &lt;</w:t>
+      </w:r>
+      <w:proofErr w:type="spellStart"/>
+      <w:r>
+        <w:t>nav</w:t>
+      </w:r>
+      <w:proofErr w:type="spellEnd"/>
+      <w:r>
+        <w:t xml:space="preserve">&gt; - </w:t>
       </w:r>
       <w:r>
         <w:rPr>
@@ -414,7 +492,21 @@
         <w:rPr>
           <w:i/>
         </w:rPr>
-        <w:t xml:space="preserve">public/css/reset.css </w:t>
+        <w:t>public/</w:t>
+      </w:r>
+      <w:proofErr w:type="spellStart"/>
+      <w:r>
+        <w:rPr>
+          <w:i/>
+        </w:rPr>
+        <w:t>css</w:t>
+      </w:r>
+      <w:proofErr w:type="spellEnd"/>
+      <w:r>
+        <w:rPr>
+          <w:i/>
+        </w:rPr>
+        <w:t xml:space="preserve">/reset.css </w:t>
       </w:r>
       <w:r>
         <w:t xml:space="preserve">(used in all pages, i.e. </w:t>
@@ -465,7 +557,21 @@
         <w:rPr>
           <w:i/>
         </w:rPr>
-        <w:t>public/css/style.css:133</w:t>
+        <w:t>public/</w:t>
+      </w:r>
+      <w:proofErr w:type="spellStart"/>
+      <w:r>
+        <w:rPr>
+          <w:i/>
+        </w:rPr>
+        <w:t>css</w:t>
+      </w:r>
+      <w:proofErr w:type="spellEnd"/>
+      <w:r>
+        <w:rPr>
+          <w:i/>
+        </w:rPr>
+        <w:t>/style.css:133</w:t>
       </w:r>
     </w:p>
     <w:p>
@@ -483,7 +589,21 @@
         <w:rPr>
           <w:i/>
         </w:rPr>
-        <w:t>public/css/style.css:389-396,422-429,440-448</w:t>
+        <w:t>public/</w:t>
+      </w:r>
+      <w:proofErr w:type="spellStart"/>
+      <w:r>
+        <w:rPr>
+          <w:i/>
+        </w:rPr>
+        <w:t>css</w:t>
+      </w:r>
+      <w:proofErr w:type="spellEnd"/>
+      <w:r>
+        <w:rPr>
+          <w:i/>
+        </w:rPr>
+        <w:t>/style.css:389-396,422-429,440-448</w:t>
       </w:r>
     </w:p>
     <w:p>
@@ -504,7 +624,21 @@
         <w:rPr>
           <w:i/>
         </w:rPr>
-        <w:t>public/css/style.css:431</w:t>
+        <w:t>public/</w:t>
+      </w:r>
+      <w:proofErr w:type="spellStart"/>
+      <w:r>
+        <w:rPr>
+          <w:i/>
+        </w:rPr>
+        <w:t>css</w:t>
+      </w:r>
+      <w:proofErr w:type="spellEnd"/>
+      <w:r>
+        <w:rPr>
+          <w:i/>
+        </w:rPr>
+        <w:t>/style.css:431</w:t>
       </w:r>
     </w:p>
     <w:p>
@@ -576,7 +710,21 @@
         <w:rPr>
           <w:i/>
         </w:rPr>
-        <w:t>public/css/style.css:310</w:t>
+        <w:t>public/</w:t>
+      </w:r>
+      <w:proofErr w:type="spellStart"/>
+      <w:r>
+        <w:rPr>
+          <w:i/>
+        </w:rPr>
+        <w:t>css</w:t>
+      </w:r>
+      <w:proofErr w:type="spellEnd"/>
+      <w:r>
+        <w:rPr>
+          <w:i/>
+        </w:rPr>
+        <w:t>/style.css:310</w:t>
       </w:r>
     </w:p>
     <w:p>
@@ -594,7 +742,21 @@
         <w:rPr>
           <w:i/>
         </w:rPr>
-        <w:t>public/css/style.css:399</w:t>
+        <w:t>public/</w:t>
+      </w:r>
+      <w:proofErr w:type="spellStart"/>
+      <w:r>
+        <w:rPr>
+          <w:i/>
+        </w:rPr>
+        <w:t>css</w:t>
+      </w:r>
+      <w:proofErr w:type="spellEnd"/>
+      <w:r>
+        <w:rPr>
+          <w:i/>
+        </w:rPr>
+        <w:t>/style.css:399</w:t>
       </w:r>
     </w:p>
     <w:p>
@@ -630,7 +792,15 @@
       </w:r>
       <w:r>
         <w:tab/>
-        <w:t>- Navbar moves from top to bottom</w:t>
+        <w:t xml:space="preserve">- </w:t>
+      </w:r>
+      <w:proofErr w:type="spellStart"/>
+      <w:r>
+        <w:t>Navbar</w:t>
+      </w:r>
+      <w:proofErr w:type="spellEnd"/>
+      <w:r>
+        <w:t xml:space="preserve"> moves from top to bottom</w:t>
       </w:r>
     </w:p>
     <w:p>
@@ -688,22 +858,35 @@
       </w:r>
       <w:r>
         <w:tab/>
-        <w:t>- Table reflows from full table to vertical accordian</w:t>
-      </w:r>
-    </w:p>
-    <w:p>
-      <w:pPr>
-        <w:spacing w:after="0" w:line="240" w:lineRule="auto"/>
-      </w:pPr>
-      <w:r>
-        <w:tab/>
-      </w:r>
-      <w:r>
-        <w:tab/>
-      </w:r>
-      <w:r>
-        <w:tab/>
-        <w:t>- Pure CSS, including vertical accordian (uses :target / media-queries)</w:t>
+        <w:t xml:space="preserve">- Table reflows from full table to vertical </w:t>
+      </w:r>
+      <w:proofErr w:type="spellStart"/>
+      <w:r>
+        <w:t>accordian</w:t>
+      </w:r>
+      <w:proofErr w:type="spellEnd"/>
+    </w:p>
+    <w:p>
+      <w:pPr>
+        <w:spacing w:after="0" w:line="240" w:lineRule="auto"/>
+      </w:pPr>
+      <w:r>
+        <w:tab/>
+      </w:r>
+      <w:r>
+        <w:tab/>
+      </w:r>
+      <w:r>
+        <w:tab/>
+        <w:t xml:space="preserve">- Pure CSS, including vertical </w:t>
+      </w:r>
+      <w:proofErr w:type="spellStart"/>
+      <w:r>
+        <w:t>accordian</w:t>
+      </w:r>
+      <w:proofErr w:type="spellEnd"/>
+      <w:r>
+        <w:t xml:space="preserve"> (uses :target / media-queries)</w:t>
       </w:r>
     </w:p>
     <w:p>
@@ -757,7 +940,21 @@
         <w:rPr>
           <w:i/>
         </w:rPr>
-        <w:t>public/css/style.css:266-299</w:t>
+        <w:t>public/</w:t>
+      </w:r>
+      <w:proofErr w:type="spellStart"/>
+      <w:r>
+        <w:rPr>
+          <w:i/>
+        </w:rPr>
+        <w:t>css</w:t>
+      </w:r>
+      <w:proofErr w:type="spellEnd"/>
+      <w:r>
+        <w:rPr>
+          <w:i/>
+        </w:rPr>
+        <w:t>/style.css:266-299</w:t>
       </w:r>
     </w:p>
     <w:p>
@@ -932,6 +1129,7 @@
           <w:szCs w:val="24"/>
         </w:rPr>
       </w:pPr>
+      <w:proofErr w:type="spellStart"/>
       <w:r>
         <w:rPr>
           <w:b/>
@@ -940,6 +1138,7 @@
         </w:rPr>
         <w:t>jQuery</w:t>
       </w:r>
+      <w:proofErr w:type="spellEnd"/>
     </w:p>
     <w:p>
       <w:pPr>
@@ -977,7 +1176,21 @@
           <w:i/>
         </w:rPr>
         <w:tab/>
-        <w:t>- public/js/viewer.js:29,39</w:t>
+        <w:t>- public/</w:t>
+      </w:r>
+      <w:proofErr w:type="spellStart"/>
+      <w:r>
+        <w:rPr>
+          <w:i/>
+        </w:rPr>
+        <w:t>js</w:t>
+      </w:r>
+      <w:proofErr w:type="spellEnd"/>
+      <w:r>
+        <w:rPr>
+          <w:i/>
+        </w:rPr>
+        <w:t>/viewer.js:29,39</w:t>
       </w:r>
     </w:p>
     <w:p>
@@ -1364,22 +1577,50 @@
           <w:i/>
         </w:rPr>
         <w:tab/>
-        <w:t>- public/js/presenter.js:19,28</w:t>
-      </w:r>
-    </w:p>
-    <w:p>
-      <w:pPr>
-        <w:spacing w:after="0" w:line="240" w:lineRule="auto"/>
-        <w:rPr>
-          <w:i/>
-        </w:rPr>
-      </w:pPr>
-      <w:r>
-        <w:rPr>
-          <w:i/>
-        </w:rPr>
-        <w:tab/>
-        <w:t>- public/js/viewer.js:15,20</w:t>
+        <w:t>- public/</w:t>
+      </w:r>
+      <w:proofErr w:type="spellStart"/>
+      <w:r>
+        <w:rPr>
+          <w:i/>
+        </w:rPr>
+        <w:t>js</w:t>
+      </w:r>
+      <w:proofErr w:type="spellEnd"/>
+      <w:r>
+        <w:rPr>
+          <w:i/>
+        </w:rPr>
+        <w:t>/presenter.js:19,28</w:t>
+      </w:r>
+    </w:p>
+    <w:p>
+      <w:pPr>
+        <w:spacing w:after="0" w:line="240" w:lineRule="auto"/>
+        <w:rPr>
+          <w:i/>
+        </w:rPr>
+      </w:pPr>
+      <w:r>
+        <w:rPr>
+          <w:i/>
+        </w:rPr>
+        <w:tab/>
+        <w:t>- public/</w:t>
+      </w:r>
+      <w:proofErr w:type="spellStart"/>
+      <w:r>
+        <w:rPr>
+          <w:i/>
+        </w:rPr>
+        <w:t>js</w:t>
+      </w:r>
+      <w:proofErr w:type="spellEnd"/>
+      <w:r>
+        <w:rPr>
+          <w:i/>
+        </w:rPr>
+        <w:t>/viewer.js:15,20</w:t>
       </w:r>
     </w:p>
     <w:p>
@@ -1396,305 +1637,419 @@
           <w:szCs w:val="24"/>
         </w:rPr>
       </w:pPr>
+      <w:proofErr w:type="spellStart"/>
       <w:r>
         <w:rPr>
           <w:b/>
           <w:sz w:val="24"/>
           <w:szCs w:val="24"/>
         </w:rPr>
-        <w:t>MongoDB via Mongoose</w:t>
-      </w:r>
-    </w:p>
-    <w:p>
-      <w:pPr>
-        <w:spacing w:after="0" w:line="240" w:lineRule="auto"/>
-      </w:pPr>
-      <w:r>
-        <w:tab/>
-        <w:t>- Used to store saved presentations and user accounts.</w:t>
-      </w:r>
-    </w:p>
-    <w:p>
-      <w:pPr>
-        <w:spacing w:after="0" w:line="240" w:lineRule="auto"/>
-        <w:rPr>
-          <w:i/>
-        </w:rPr>
-      </w:pPr>
-      <w:r>
-        <w:rPr>
-          <w:i/>
-        </w:rPr>
-        <w:tab/>
-        <w:t>- presRoutes.js:13,89,136,228</w:t>
-      </w:r>
-    </w:p>
-    <w:p>
-      <w:pPr>
-        <w:spacing w:after="0" w:line="240" w:lineRule="auto"/>
-        <w:rPr>
-          <w:i/>
-        </w:rPr>
-      </w:pPr>
-      <w:r>
-        <w:rPr>
-          <w:i/>
-        </w:rPr>
-        <w:tab/>
-        <w:t>- loginRoutes.js:57</w:t>
-      </w:r>
-    </w:p>
-    <w:p>
-      <w:pPr>
-        <w:spacing w:after="0" w:line="240" w:lineRule="auto"/>
-      </w:pPr>
-    </w:p>
-    <w:p>
-      <w:pPr>
-        <w:spacing w:after="0" w:line="240" w:lineRule="auto"/>
+        <w:t>MongoDB</w:t>
+      </w:r>
+      <w:proofErr w:type="spellEnd"/>
+      <w:r>
         <w:rPr>
           <w:b/>
           <w:sz w:val="24"/>
           <w:szCs w:val="24"/>
         </w:rPr>
-      </w:pPr>
-      <w:r>
+        <w:t xml:space="preserve"> via Mongoose</w:t>
+      </w:r>
+    </w:p>
+    <w:p>
+      <w:pPr>
+        <w:spacing w:after="0" w:line="240" w:lineRule="auto"/>
+      </w:pPr>
+      <w:r>
+        <w:tab/>
+        <w:t>- Used to store saved presentations and user accounts.</w:t>
+      </w:r>
+    </w:p>
+    <w:p>
+      <w:pPr>
+        <w:spacing w:after="0" w:line="240" w:lineRule="auto"/>
+        <w:rPr>
+          <w:i/>
+        </w:rPr>
+      </w:pPr>
+      <w:r>
+        <w:rPr>
+          <w:i/>
+        </w:rPr>
+        <w:tab/>
+        <w:t>- presRoutes.js:13,89,136,228</w:t>
+      </w:r>
+    </w:p>
+    <w:p>
+      <w:pPr>
+        <w:spacing w:after="0" w:line="240" w:lineRule="auto"/>
+        <w:rPr>
+          <w:i/>
+        </w:rPr>
+      </w:pPr>
+      <w:r>
+        <w:rPr>
+          <w:i/>
+        </w:rPr>
+        <w:tab/>
+        <w:t>- loginRoutes.js:57</w:t>
+      </w:r>
+    </w:p>
+    <w:p>
+      <w:pPr>
+        <w:spacing w:after="0" w:line="240" w:lineRule="auto"/>
+      </w:pPr>
+    </w:p>
+    <w:p>
+      <w:pPr>
+        <w:spacing w:after="0" w:line="240" w:lineRule="auto"/>
         <w:rPr>
           <w:b/>
           <w:sz w:val="24"/>
           <w:szCs w:val="24"/>
         </w:rPr>
-        <w:t>Redis</w:t>
-      </w:r>
-    </w:p>
-    <w:p>
-      <w:pPr>
-        <w:spacing w:after="0" w:line="240" w:lineRule="auto"/>
-      </w:pPr>
-      <w:r>
-        <w:tab/>
-        <w:t xml:space="preserve">- Used to store generated security keys (nonces) for presenters. This helps verify that the update slide </w:t>
-      </w:r>
-      <w:r>
-        <w:tab/>
-        <w:t>messages are correctly authenticated.</w:t>
-      </w:r>
-    </w:p>
-    <w:p>
-      <w:pPr>
-        <w:spacing w:after="0" w:line="240" w:lineRule="auto"/>
-        <w:rPr>
-          <w:i/>
-        </w:rPr>
-      </w:pPr>
-      <w:r>
-        <w:rPr>
-          <w:i/>
-        </w:rPr>
-        <w:tab/>
-        <w:t>- redisRoutes.js:24</w:t>
-      </w:r>
-    </w:p>
-    <w:p>
-      <w:pPr>
-        <w:spacing w:after="0" w:line="240" w:lineRule="auto"/>
-        <w:rPr>
-          <w:i/>
-        </w:rPr>
-      </w:pPr>
-      <w:r>
-        <w:rPr>
-          <w:i/>
-        </w:rPr>
-        <w:tab/>
-        <w:t>- socketSrv.js:20</w:t>
-      </w:r>
-    </w:p>
-    <w:p>
-      <w:pPr>
-        <w:spacing w:after="0" w:line="240" w:lineRule="auto"/>
-      </w:pPr>
-    </w:p>
-    <w:p>
-      <w:pPr>
-        <w:spacing w:after="0" w:line="240" w:lineRule="auto"/>
+      </w:pPr>
+      <w:proofErr w:type="spellStart"/>
+      <w:r>
         <w:rPr>
           <w:b/>
           <w:sz w:val="24"/>
           <w:szCs w:val="24"/>
         </w:rPr>
-      </w:pPr>
-      <w:r>
+        <w:t>Redis</w:t>
+      </w:r>
+      <w:proofErr w:type="spellEnd"/>
+    </w:p>
+    <w:p>
+      <w:pPr>
+        <w:spacing w:after="0" w:line="240" w:lineRule="auto"/>
+      </w:pPr>
+      <w:r>
+        <w:tab/>
+        <w:t>- Used to store generated security keys (</w:t>
+      </w:r>
+      <w:proofErr w:type="spellStart"/>
+      <w:r>
+        <w:t>nonces</w:t>
+      </w:r>
+      <w:proofErr w:type="spellEnd"/>
+      <w:r>
+        <w:t xml:space="preserve">) for presenters. This helps verify that the update slide </w:t>
+      </w:r>
+      <w:r>
+        <w:tab/>
+        <w:t>messages are correctly authenticated.</w:t>
+      </w:r>
+    </w:p>
+    <w:p>
+      <w:pPr>
+        <w:spacing w:after="0" w:line="240" w:lineRule="auto"/>
+        <w:rPr>
+          <w:i/>
+        </w:rPr>
+      </w:pPr>
+      <w:r>
+        <w:rPr>
+          <w:i/>
+        </w:rPr>
+        <w:tab/>
+        <w:t>- redisRoutes.js:24</w:t>
+      </w:r>
+    </w:p>
+    <w:p>
+      <w:pPr>
+        <w:spacing w:after="0" w:line="240" w:lineRule="auto"/>
+        <w:rPr>
+          <w:i/>
+        </w:rPr>
+      </w:pPr>
+      <w:r>
+        <w:rPr>
+          <w:i/>
+        </w:rPr>
+        <w:tab/>
+        <w:t>- socketSrv.js:20</w:t>
+      </w:r>
+    </w:p>
+    <w:p>
+      <w:pPr>
+        <w:spacing w:after="0" w:line="240" w:lineRule="auto"/>
+      </w:pPr>
+    </w:p>
+    <w:p>
+      <w:pPr>
+        <w:spacing w:after="0" w:line="240" w:lineRule="auto"/>
         <w:rPr>
           <w:b/>
           <w:sz w:val="24"/>
           <w:szCs w:val="24"/>
         </w:rPr>
-        <w:t>window.postMessage</w:t>
-      </w:r>
-    </w:p>
-    <w:p>
-      <w:pPr>
-        <w:spacing w:after="0" w:line="240" w:lineRule="auto"/>
-      </w:pPr>
-      <w:r>
-        <w:tab/>
-        <w:t>- Used to communicate and send messages between windows open on the client machine (i.e. from parent frame to iframe). These messages are wrapped to also be forwarded via socketIO so as to enable communication across multiple viewers' machines.</w:t>
-      </w:r>
-    </w:p>
-    <w:p>
-      <w:pPr>
-        <w:spacing w:after="0" w:line="240" w:lineRule="auto"/>
-        <w:rPr>
-          <w:i/>
-        </w:rPr>
-      </w:pPr>
-      <w:r>
-        <w:rPr>
-          <w:i/>
-        </w:rPr>
-        <w:tab/>
-        <w:t>- views/pdf/script.ejs:105</w:t>
-      </w:r>
-    </w:p>
-    <w:p>
-      <w:pPr>
-        <w:spacing w:after="0" w:line="240" w:lineRule="auto"/>
-        <w:rPr>
-          <w:i/>
-        </w:rPr>
-      </w:pPr>
-      <w:r>
-        <w:rPr>
-          <w:i/>
-        </w:rPr>
-        <w:tab/>
-        <w:t>- public/js/presenter.js:21</w:t>
-      </w:r>
-    </w:p>
-    <w:p>
-      <w:pPr>
-        <w:spacing w:after="0" w:line="240" w:lineRule="auto"/>
-      </w:pPr>
-    </w:p>
-    <w:p>
-      <w:pPr>
-        <w:spacing w:after="0" w:line="240" w:lineRule="auto"/>
+      </w:pPr>
+      <w:proofErr w:type="spellStart"/>
+      <w:r>
         <w:rPr>
           <w:b/>
           <w:sz w:val="24"/>
           <w:szCs w:val="24"/>
         </w:rPr>
-      </w:pPr>
-      <w:r>
+        <w:t>window.postMessage</w:t>
+      </w:r>
+      <w:proofErr w:type="spellEnd"/>
+    </w:p>
+    <w:p>
+      <w:pPr>
+        <w:spacing w:after="0" w:line="240" w:lineRule="auto"/>
+      </w:pPr>
+      <w:r>
+        <w:tab/>
+        <w:t xml:space="preserve">- Used to communicate and send messages between windows open on the client machine (i.e. from parent frame to </w:t>
+      </w:r>
+      <w:proofErr w:type="spellStart"/>
+      <w:r>
+        <w:t>iframe</w:t>
+      </w:r>
+      <w:proofErr w:type="spellEnd"/>
+      <w:r>
+        <w:t xml:space="preserve">). These messages are wrapped to also be forwarded via </w:t>
+      </w:r>
+      <w:proofErr w:type="spellStart"/>
+      <w:r>
+        <w:t>socketIO</w:t>
+      </w:r>
+      <w:proofErr w:type="spellEnd"/>
+      <w:r>
+        <w:t xml:space="preserve"> so as to enable communication across multiple viewers' machines.</w:t>
+      </w:r>
+    </w:p>
+    <w:p>
+      <w:pPr>
+        <w:spacing w:after="0" w:line="240" w:lineRule="auto"/>
+        <w:rPr>
+          <w:i/>
+        </w:rPr>
+      </w:pPr>
+      <w:r>
+        <w:rPr>
+          <w:i/>
+        </w:rPr>
+        <w:tab/>
+        <w:t>- views/</w:t>
+      </w:r>
+      <w:proofErr w:type="spellStart"/>
+      <w:r>
+        <w:rPr>
+          <w:i/>
+        </w:rPr>
+        <w:t>pdf</w:t>
+      </w:r>
+      <w:proofErr w:type="spellEnd"/>
+      <w:r>
+        <w:rPr>
+          <w:i/>
+        </w:rPr>
+        <w:t>/script.ejs:105</w:t>
+      </w:r>
+    </w:p>
+    <w:p>
+      <w:pPr>
+        <w:spacing w:after="0" w:line="240" w:lineRule="auto"/>
+        <w:rPr>
+          <w:i/>
+        </w:rPr>
+      </w:pPr>
+      <w:r>
+        <w:rPr>
+          <w:i/>
+        </w:rPr>
+        <w:tab/>
+        <w:t>- public/</w:t>
+      </w:r>
+      <w:proofErr w:type="spellStart"/>
+      <w:r>
+        <w:rPr>
+          <w:i/>
+        </w:rPr>
+        <w:t>js</w:t>
+      </w:r>
+      <w:proofErr w:type="spellEnd"/>
+      <w:r>
+        <w:rPr>
+          <w:i/>
+        </w:rPr>
+        <w:t>/presenter.js:21</w:t>
+      </w:r>
+    </w:p>
+    <w:p>
+      <w:pPr>
+        <w:spacing w:after="0" w:line="240" w:lineRule="auto"/>
+      </w:pPr>
+    </w:p>
+    <w:p>
+      <w:pPr>
+        <w:spacing w:after="0" w:line="240" w:lineRule="auto"/>
         <w:rPr>
           <w:b/>
           <w:sz w:val="24"/>
           <w:szCs w:val="24"/>
         </w:rPr>
-        <w:t>Server-side Filesystem API</w:t>
-      </w:r>
-    </w:p>
-    <w:p>
-      <w:pPr>
-        <w:spacing w:after="0" w:line="240" w:lineRule="auto"/>
-      </w:pPr>
-      <w:r>
-        <w:tab/>
-        <w:t>- Used to handle uploaded PDFs.</w:t>
-      </w:r>
-    </w:p>
-    <w:p>
-      <w:pPr>
-        <w:spacing w:after="0" w:line="240" w:lineRule="auto"/>
-        <w:rPr>
-          <w:i/>
-        </w:rPr>
-      </w:pPr>
-      <w:r>
-        <w:rPr>
-          <w:i/>
-        </w:rPr>
-        <w:tab/>
-        <w:t>- presRoutes.js:123-128</w:t>
-      </w:r>
-    </w:p>
-    <w:p>
-      <w:pPr>
-        <w:spacing w:after="0" w:line="240" w:lineRule="auto"/>
-      </w:pPr>
-    </w:p>
-    <w:p>
-      <w:pPr>
-        <w:spacing w:after="0" w:line="240" w:lineRule="auto"/>
+      </w:pPr>
+      <w:r>
         <w:rPr>
           <w:b/>
           <w:sz w:val="24"/>
           <w:szCs w:val="24"/>
         </w:rPr>
-      </w:pPr>
+        <w:t xml:space="preserve">Server-side </w:t>
+      </w:r>
+      <w:proofErr w:type="spellStart"/>
       <w:r>
         <w:rPr>
           <w:b/>
           <w:sz w:val="24"/>
           <w:szCs w:val="24"/>
         </w:rPr>
-        <w:t>HTML5 History API</w:t>
-      </w:r>
-    </w:p>
-    <w:p>
-      <w:pPr>
-        <w:spacing w:after="0" w:line="240" w:lineRule="auto"/>
-      </w:pPr>
-      <w:r>
-        <w:tab/>
-        <w:t>- Slide positions are stored in the URL hash fragment and updated via the HTML5 history API (replaceState). This allows for navigating the slides without a new server request (saves on bandwidth costs) and additionally means that users do not have to hit the back button on their browser for every slide change. (Specifically, when viewing a presentation, hitting the back button will take you straight back to the previous page, rather than the previous slide.)</w:t>
-      </w:r>
-    </w:p>
-    <w:p>
-      <w:pPr>
-        <w:spacing w:after="0" w:line="240" w:lineRule="auto"/>
-      </w:pPr>
-      <w:r>
-        <w:tab/>
-        <w:t>- Event listeners are bound to the onhashchange event so the page is updated quickly.</w:t>
-      </w:r>
-    </w:p>
-    <w:p>
-      <w:pPr>
-        <w:spacing w:after="0" w:line="240" w:lineRule="auto"/>
-        <w:rPr>
-          <w:i/>
-        </w:rPr>
-      </w:pPr>
-      <w:r>
-        <w:rPr>
-          <w:i/>
-        </w:rPr>
-        <w:tab/>
-        <w:t>- views/pdf/script.js:91</w:t>
-      </w:r>
-    </w:p>
-    <w:p>
-      <w:pPr>
-        <w:spacing w:after="0" w:line="240" w:lineRule="auto"/>
-      </w:pPr>
-    </w:p>
-    <w:p>
-      <w:pPr>
-        <w:spacing w:after="0" w:line="240" w:lineRule="auto"/>
+        <w:t>Filesystem</w:t>
+      </w:r>
+      <w:proofErr w:type="spellEnd"/>
+      <w:r>
         <w:rPr>
           <w:b/>
           <w:sz w:val="24"/>
           <w:szCs w:val="24"/>
         </w:rPr>
-      </w:pPr>
-      <w:r>
+        <w:t xml:space="preserve"> API</w:t>
+      </w:r>
+    </w:p>
+    <w:p>
+      <w:pPr>
+        <w:spacing w:after="0" w:line="240" w:lineRule="auto"/>
+      </w:pPr>
+      <w:r>
+        <w:tab/>
+        <w:t>- Used to handle uploaded PDFs.</w:t>
+      </w:r>
+    </w:p>
+    <w:p>
+      <w:pPr>
+        <w:spacing w:after="0" w:line="240" w:lineRule="auto"/>
+        <w:rPr>
+          <w:i/>
+        </w:rPr>
+      </w:pPr>
+      <w:r>
+        <w:rPr>
+          <w:i/>
+        </w:rPr>
+        <w:tab/>
+        <w:t>- presRoutes.js:123-128</w:t>
+      </w:r>
+    </w:p>
+    <w:p>
+      <w:pPr>
+        <w:spacing w:after="0" w:line="240" w:lineRule="auto"/>
+      </w:pPr>
+    </w:p>
+    <w:p>
+      <w:pPr>
+        <w:spacing w:after="0" w:line="240" w:lineRule="auto"/>
         <w:rPr>
           <w:b/>
           <w:sz w:val="24"/>
           <w:szCs w:val="24"/>
         </w:rPr>
+      </w:pPr>
+      <w:r>
+        <w:rPr>
+          <w:b/>
+          <w:sz w:val="24"/>
+          <w:szCs w:val="24"/>
+        </w:rPr>
+        <w:t>HTML5 History API</w:t>
+      </w:r>
+    </w:p>
+    <w:p>
+      <w:pPr>
+        <w:spacing w:after="0" w:line="240" w:lineRule="auto"/>
+      </w:pPr>
+      <w:r>
+        <w:tab/>
+        <w:t>- Slide positions are stored in the URL hash fragment and updated via the HTML5 history API (</w:t>
+      </w:r>
+      <w:proofErr w:type="spellStart"/>
+      <w:r>
+        <w:t>replaceState</w:t>
+      </w:r>
+      <w:proofErr w:type="spellEnd"/>
+      <w:r>
+        <w:t>). This allows for navigating the slides without a new server request (saves on bandwidth costs) and additionally means that users do not have to hit the back button on their browser for every slide change. (Specifically, when viewing a presentation, hitting the back button will take you straight back to the previous page, rather than the previous slide.)</w:t>
+      </w:r>
+    </w:p>
+    <w:p>
+      <w:pPr>
+        <w:spacing w:after="0" w:line="240" w:lineRule="auto"/>
+      </w:pPr>
+      <w:r>
+        <w:tab/>
+        <w:t xml:space="preserve">- Event listeners are bound to the </w:t>
+      </w:r>
+      <w:proofErr w:type="spellStart"/>
+      <w:r>
+        <w:t>onhashchange</w:t>
+      </w:r>
+      <w:proofErr w:type="spellEnd"/>
+      <w:r>
+        <w:t xml:space="preserve"> event so the page is updated quickly.</w:t>
+      </w:r>
+    </w:p>
+    <w:p>
+      <w:pPr>
+        <w:spacing w:after="0" w:line="240" w:lineRule="auto"/>
+        <w:rPr>
+          <w:i/>
+        </w:rPr>
+      </w:pPr>
+      <w:r>
+        <w:rPr>
+          <w:i/>
+        </w:rPr>
+        <w:tab/>
+        <w:t>- views/</w:t>
+      </w:r>
+      <w:proofErr w:type="spellStart"/>
+      <w:r>
+        <w:rPr>
+          <w:i/>
+        </w:rPr>
+        <w:t>pdf</w:t>
+      </w:r>
+      <w:proofErr w:type="spellEnd"/>
+      <w:r>
+        <w:rPr>
+          <w:i/>
+        </w:rPr>
+        <w:t>/script.js:91</w:t>
+      </w:r>
+    </w:p>
+    <w:p>
+      <w:pPr>
+        <w:spacing w:after="0" w:line="240" w:lineRule="auto"/>
+      </w:pPr>
+    </w:p>
+    <w:p>
+      <w:pPr>
+        <w:spacing w:after="0" w:line="240" w:lineRule="auto"/>
+        <w:rPr>
+          <w:b/>
+          <w:sz w:val="24"/>
+          <w:szCs w:val="24"/>
+        </w:rPr>
+      </w:pPr>
+      <w:r>
+        <w:rPr>
+          <w:b/>
+          <w:sz w:val="24"/>
+          <w:szCs w:val="24"/>
+        </w:rPr>
         <w:t>General Security</w:t>
       </w:r>
     </w:p>
@@ -1759,7 +2114,31 @@
       </w:r>
       <w:r>
         <w:tab/>
-        <w:t>- In production, SlideSync would be served under HTTPS - this app is not because introducing SSL certs causes a lot of issues (it's not a simple "change to https") that I did not have time to address, as well as the additional monetary costs of having a valid SSL cert (self-signed certs can also bring up issues).</w:t>
+        <w:t xml:space="preserve">- In production, </w:t>
+      </w:r>
+      <w:proofErr w:type="spellStart"/>
+      <w:r>
+        <w:t>SlideSync</w:t>
+      </w:r>
+      <w:proofErr w:type="spellEnd"/>
+      <w:r>
+        <w:t xml:space="preserve"> would be served under HTTPS - this app is not because introducing SSL </w:t>
+      </w:r>
+      <w:proofErr w:type="spellStart"/>
+      <w:r>
+        <w:t>certs</w:t>
+      </w:r>
+      <w:proofErr w:type="spellEnd"/>
+      <w:r>
+        <w:t xml:space="preserve"> causes a lot of issues (it's not a simple "change to https") that I did not have time to address, as well as the additional monetary costs of having a valid SSL cert (self-signed </w:t>
+      </w:r>
+      <w:proofErr w:type="spellStart"/>
+      <w:r>
+        <w:t>certs</w:t>
+      </w:r>
+      <w:proofErr w:type="spellEnd"/>
+      <w:r>
+        <w:t xml:space="preserve"> can also bring up issues).</w:t>
       </w:r>
     </w:p>
     <w:p>
@@ -1865,7 +2244,15 @@
         <w:spacing w:after="0" w:line="240" w:lineRule="auto"/>
       </w:pPr>
       <w:r>
-        <w:t>I have used dzSlides (</w:t>
+        <w:t xml:space="preserve">I have used </w:t>
+      </w:r>
+      <w:proofErr w:type="spellStart"/>
+      <w:r>
+        <w:t>dzSlides</w:t>
+      </w:r>
+      <w:proofErr w:type="spellEnd"/>
+      <w:r>
+        <w:t xml:space="preserve"> (</w:t>
       </w:r>
       <w:hyperlink r:id="rId4" w:tgtFrame="_blank" w:history="1">
         <w:r>
@@ -1876,7 +2263,23 @@
         </w:r>
       </w:hyperlink>
       <w:r>
-        <w:t>) before and it was very clean and stable. This performs the cross-platform aspect of creating the presentation, but it does nothing about syncing across various sessions. I plan on using dzSlides to power the HTML5 presentation templating.</w:t>
+        <w:t xml:space="preserve">) before and it was very clean and stable. This performs the cross-platform aspect of creating the presentation, but it does nothing about syncing across various sessions. I plan on using </w:t>
+      </w:r>
+      <w:proofErr w:type="spellStart"/>
+      <w:r>
+        <w:t>dzSlides</w:t>
+      </w:r>
+      <w:proofErr w:type="spellEnd"/>
+      <w:r>
+        <w:t xml:space="preserve"> to power the HTML5 presentation </w:t>
+      </w:r>
+      <w:proofErr w:type="spellStart"/>
+      <w:r>
+        <w:t>templating</w:t>
+      </w:r>
+      <w:proofErr w:type="spellEnd"/>
+      <w:r>
+        <w:t>.</w:t>
       </w:r>
       <w:r>
         <w:br/>
@@ -1894,7 +2297,15 @@
         </w:r>
       </w:hyperlink>
       <w:r>
-        <w:t>) seems to do some things that I'd like (specifically the "presenter mode"), but it seems like creating the actual presentation requires technical knowledge of HTML and CSS. Hopefully, my product will be accessible to those who both do and do not have such technical knowledge. Furthermore, the presenter mode seems to be geared towards serving locally (as it only runs a python SimpleHTTPServer) and so would not work well for long-distance presentations.</w:t>
+        <w:t xml:space="preserve">) seems to do some things that I'd like (specifically the "presenter mode"), but it seems like creating the actual presentation requires technical knowledge of HTML and CSS. Hopefully, my product will be accessible to those who both do and do not have such technical knowledge. Furthermore, the presenter mode seems to be geared towards serving locally (as it only runs a python </w:t>
+      </w:r>
+      <w:proofErr w:type="spellStart"/>
+      <w:r>
+        <w:t>SimpleHTTPServer</w:t>
+      </w:r>
+      <w:proofErr w:type="spellEnd"/>
+      <w:r>
+        <w:t>) and so would not work well for long-distance presentations.</w:t>
       </w:r>
       <w:r>
         <w:br/>
@@ -1912,7 +2323,31 @@
         </w:r>
       </w:hyperlink>
       <w:r>
-        <w:t xml:space="preserve">) is a library that enables socket communication for web browsers. The HTML5 spec has websockets already defined, but there are many idiosyncracies across browsers and various lack of support that makes using pure websockets difficult. I plan on using Socket.IO to bridge this gap and use it for network communication. </w:t>
+        <w:t xml:space="preserve">) is a library that enables socket communication for web browsers. The HTML5 spec has </w:t>
+      </w:r>
+      <w:proofErr w:type="spellStart"/>
+      <w:r>
+        <w:t>websockets</w:t>
+      </w:r>
+      <w:proofErr w:type="spellEnd"/>
+      <w:r>
+        <w:t xml:space="preserve"> already defined, but there are many </w:t>
+      </w:r>
+      <w:proofErr w:type="spellStart"/>
+      <w:r>
+        <w:t>idiosyncracies</w:t>
+      </w:r>
+      <w:proofErr w:type="spellEnd"/>
+      <w:r>
+        <w:t xml:space="preserve"> across browsers and various lack of support that makes using pure </w:t>
+      </w:r>
+      <w:proofErr w:type="spellStart"/>
+      <w:r>
+        <w:t>websockets</w:t>
+      </w:r>
+      <w:proofErr w:type="spellEnd"/>
+      <w:r>
+        <w:t xml:space="preserve"> difficult. I plan on using Socket.IO to bridge this gap and use it for network communication. </w:t>
       </w:r>
       <w:r>
         <w:br/>
@@ -1930,7 +2365,15 @@
         </w:r>
       </w:hyperlink>
       <w:r>
-        <w:t>) is a project to get PDFs to render entirely in the browser with pure javascript. It is still in its infancy, but I believe it may be an excellent start in being able to support cross-platform PDFs for this idea.</w:t>
+        <w:t xml:space="preserve">) is a project to get PDFs to render entirely in the browser with pure </w:t>
+      </w:r>
+      <w:proofErr w:type="spellStart"/>
+      <w:r>
+        <w:t>javascript</w:t>
+      </w:r>
+      <w:proofErr w:type="spellEnd"/>
+      <w:r>
+        <w:t>. It is still in its infancy, but I believe it may be an excellent start in being able to support cross-platform PDFs for this idea.</w:t>
       </w:r>
     </w:p>
     <w:p>
@@ -1963,7 +2406,15 @@
       </w:r>
       <w:r>
         <w:br/>
-        <w:t>2. User gets to make a new presention (HTML5</w:t>
+        <w:t xml:space="preserve">2. User gets to make a new </w:t>
+      </w:r>
+      <w:proofErr w:type="spellStart"/>
+      <w:r>
+        <w:t>presention</w:t>
+      </w:r>
+      <w:proofErr w:type="spellEnd"/>
+      <w:r>
+        <w:t xml:space="preserve"> (HTML5</w:t>
       </w:r>
       <w:r>
         <w:t xml:space="preserve"> or PDF</w:t>
@@ -1977,14 +2428,27 @@
       <w:r>
         <w:tab/>
       </w:r>
-      <w:r>
-        <w:t xml:space="preserve">a. Make new: </w:t>
+      <w:proofErr w:type="spellStart"/>
+      <w:r>
+        <w:t>a</w:t>
+      </w:r>
+      <w:proofErr w:type="spellEnd"/>
+      <w:r>
+        <w:t xml:space="preserve">. Make new: </w:t>
       </w:r>
       <w:r>
         <w:t>Allows input w</w:t>
       </w:r>
       <w:r>
-        <w:t xml:space="preserve">ith the dzslides template </w:t>
+        <w:t xml:space="preserve">ith the </w:t>
+      </w:r>
+      <w:proofErr w:type="spellStart"/>
+      <w:r>
+        <w:t>dzslides</w:t>
+      </w:r>
+      <w:proofErr w:type="spellEnd"/>
+      <w:r>
+        <w:t xml:space="preserve"> template </w:t>
       </w:r>
       <w:r>
         <w:t>for the HTML/CSS</w:t>
@@ -2016,7 +2480,15 @@
         <w:t>c. View: gives public link to view presentation as well as private "presenter mode" link. Links can be shared via email, QR code, a</w:t>
       </w:r>
       <w:r>
-        <w:t>nd are generally "shortlinks". The viewer mode has the option to "stop following" the presenter and can always browse the presentation on their own. The presenter mode has large forward/back buttons, a clock, current slide position (k of n), and current slide. Moving in the presenter mode automatically moves all connected viewers to the same slide.</w:t>
+        <w:t>nd are generally "</w:t>
+      </w:r>
+      <w:proofErr w:type="spellStart"/>
+      <w:r>
+        <w:t>shortlinks</w:t>
+      </w:r>
+      <w:proofErr w:type="spellEnd"/>
+      <w:r>
+        <w:t>". The viewer mode has the option to "stop following" the presenter and can always browse the presentation on their own. The presenter mode has large forward/back buttons, a clock, current slide position (k of n), and current slide. Moving in the presenter mode automatically moves all connected viewers to the same slide.</w:t>
       </w:r>
     </w:p>
     <w:p>
@@ -2262,7 +2734,15 @@
         <w:spacing w:after="0"/>
       </w:pPr>
       <w:r>
-        <w:t>The original navigation bar had proper reflowing for mobile, but the "top" button was the same style as the rest of the links. One user said to make it more explicit (so it doesn't blend in). Another user also said that it would be useful for the navbar to indicate which page you are currently viewing. Before and after is included below.</w:t>
+        <w:t xml:space="preserve">The original navigation bar had proper reflowing for mobile, but the "top" button was the same style as the rest of the links. One user said to make it more explicit (so it doesn't blend in). Another user also said that it would be useful for the </w:t>
+      </w:r>
+      <w:proofErr w:type="spellStart"/>
+      <w:r>
+        <w:t>navbar</w:t>
+      </w:r>
+      <w:proofErr w:type="spellEnd"/>
+      <w:r>
+        <w:t xml:space="preserve"> to indicate which page you are currently viewing. Before and after is included below.</w:t>
       </w:r>
     </w:p>
     <w:p>
@@ -2442,7 +2922,15 @@
         <w:spacing w:after="0"/>
       </w:pPr>
       <w:r>
-        <w:t xml:space="preserve">You can see features be added at Github, </w:t>
+        <w:t xml:space="preserve">You can see features be added at </w:t>
+      </w:r>
+      <w:proofErr w:type="spellStart"/>
+      <w:r>
+        <w:t>Github</w:t>
+      </w:r>
+      <w:proofErr w:type="spellEnd"/>
+      <w:r>
+        <w:t xml:space="preserve">, </w:t>
       </w:r>
       <w:r>
         <w:t>https://github.com/tgavankar/SlideSync</w:t>
@@ -2476,6 +2964,237 @@
       </w:pPr>
       <w:r>
         <w:t>Check next week's GRADING_HELP, the link will be added there.</w:t>
+      </w:r>
+    </w:p>
+    <w:p>
+      <w:pPr>
+        <w:spacing w:after="0"/>
+      </w:pPr>
+    </w:p>
+    <w:p>
+      <w:pPr>
+        <w:spacing w:after="0"/>
+      </w:pPr>
+    </w:p>
+    <w:p>
+      <w:pPr>
+        <w:spacing w:after="0"/>
+        <w:rPr>
+          <w:b/>
+          <w:sz w:val="32"/>
+          <w:szCs w:val="32"/>
+          <w:u w:val="single"/>
+        </w:rPr>
+      </w:pPr>
+      <w:r>
+        <w:rPr>
+          <w:b/>
+          <w:sz w:val="32"/>
+          <w:szCs w:val="32"/>
+          <w:u w:val="single"/>
+        </w:rPr>
+        <w:t>Known Issues/Bugs</w:t>
+      </w:r>
+    </w:p>
+    <w:p>
+      <w:pPr>
+        <w:spacing w:after="0"/>
+      </w:pPr>
+    </w:p>
+    <w:p>
+      <w:pPr>
+        <w:spacing w:after="0"/>
+      </w:pPr>
+      <w:r>
+        <w:t xml:space="preserve">Cordova uses does not support </w:t>
+      </w:r>
+      <w:proofErr w:type="spellStart"/>
+      <w:r>
+        <w:t>websockets</w:t>
+      </w:r>
+      <w:proofErr w:type="spellEnd"/>
+      <w:r>
+        <w:t xml:space="preserve">, and so </w:t>
+      </w:r>
+      <w:proofErr w:type="spellStart"/>
+      <w:r>
+        <w:t>SocketIO</w:t>
+      </w:r>
+      <w:proofErr w:type="spellEnd"/>
+      <w:r>
+        <w:t xml:space="preserve"> uses XHR polling. This means that if a message is attempted to be sent when the network connection is down, the entire app will crash (on Android and possibly on </w:t>
+      </w:r>
+      <w:proofErr w:type="spellStart"/>
+      <w:r>
+        <w:t>iOS</w:t>
+      </w:r>
+      <w:proofErr w:type="spellEnd"/>
+      <w:r>
+        <w:t>, but only in Cordova - this is a Cordova Browser bug).</w:t>
+      </w:r>
+    </w:p>
+    <w:p>
+      <w:pPr>
+        <w:spacing w:after="0"/>
+      </w:pPr>
+    </w:p>
+    <w:p>
+      <w:pPr>
+        <w:spacing w:after="0"/>
+      </w:pPr>
+      <w:r>
+        <w:t>Cordova/</w:t>
+      </w:r>
+      <w:proofErr w:type="spellStart"/>
+      <w:r>
+        <w:t>Phonegap</w:t>
+      </w:r>
+      <w:proofErr w:type="spellEnd"/>
+      <w:r>
+        <w:t xml:space="preserve"> does not perform HTML5 input validation, so all the required/pattern attributes are ignored. This works in Chrome/Firefox. </w:t>
+      </w:r>
+    </w:p>
+    <w:p>
+      <w:pPr>
+        <w:spacing w:after="0"/>
+      </w:pPr>
+    </w:p>
+    <w:p>
+      <w:pPr>
+        <w:spacing w:after="0"/>
+      </w:pPr>
+      <w:r>
+        <w:t>Cordova/</w:t>
+      </w:r>
+      <w:proofErr w:type="spellStart"/>
+      <w:r>
+        <w:t>Phonegap</w:t>
+      </w:r>
+      <w:proofErr w:type="spellEnd"/>
+      <w:r>
+        <w:t xml:space="preserve"> does not support HTML5 history API, and so there is no </w:t>
+      </w:r>
+      <w:proofErr w:type="spellStart"/>
+      <w:r>
+        <w:t>history.replaceState</w:t>
+      </w:r>
+      <w:proofErr w:type="spellEnd"/>
+      <w:r>
+        <w:t xml:space="preserve">. This means that the fallback of </w:t>
+      </w:r>
+      <w:proofErr w:type="spellStart"/>
+      <w:r>
+        <w:t>window.location.hash</w:t>
+      </w:r>
+      <w:proofErr w:type="spellEnd"/>
+      <w:r>
+        <w:t xml:space="preserve"> is used, which results in lots of history entries. Thus, when viewing a presentation, after scrolling through some slides, pressing the back button will only take you through the previous slides rather than to the actual previous page.</w:t>
+      </w:r>
+    </w:p>
+    <w:p>
+      <w:pPr>
+        <w:spacing w:after="0"/>
+      </w:pPr>
+    </w:p>
+    <w:p>
+      <w:pPr>
+        <w:spacing w:after="0"/>
+      </w:pPr>
+      <w:r>
+        <w:lastRenderedPageBreak/>
+        <w:t>In iOS6, click events on absolutely positioned elements don't work properly / consistently. This means the "stop following" / "back button" on the view presentation on IOS sometimes does not work.</w:t>
+      </w:r>
+    </w:p>
+    <w:p>
+      <w:pPr>
+        <w:spacing w:after="0"/>
+      </w:pPr>
+      <w:r>
+        <w:t xml:space="preserve">See: </w:t>
+      </w:r>
+      <w:r>
+        <w:t>http://stackoverflow.com/questions/9145025/jquery-click-events-not-firing-on-positionabsolute-td-tag-on-ios-after-scroll</w:t>
+      </w:r>
+    </w:p>
+    <w:p>
+      <w:pPr>
+        <w:spacing w:after="0"/>
+      </w:pPr>
+    </w:p>
+    <w:p>
+      <w:pPr>
+        <w:spacing w:after="0"/>
+      </w:pPr>
+      <w:proofErr w:type="spellStart"/>
+      <w:r>
+        <w:t>iOS</w:t>
+      </w:r>
+      <w:proofErr w:type="spellEnd"/>
+      <w:r>
+        <w:t xml:space="preserve"> Cordova</w:t>
+      </w:r>
+      <w:r>
+        <w:t xml:space="preserve"> </w:t>
+      </w:r>
+      <w:r>
+        <w:t>does not support PDF rendering. This</w:t>
+      </w:r>
+      <w:r>
+        <w:t xml:space="preserve"> may be a bug in Mozilla's PDF.js library, but they claim that it works on all modern browsers (which</w:t>
+      </w:r>
+      <w:r>
+        <w:t xml:space="preserve"> </w:t>
+      </w:r>
+      <w:proofErr w:type="spellStart"/>
+      <w:r>
+        <w:t>iOS</w:t>
+      </w:r>
+      <w:proofErr w:type="spellEnd"/>
+      <w:r>
+        <w:t xml:space="preserve"> Cordova may not fall under).</w:t>
+      </w:r>
+      <w:r>
+        <w:t xml:space="preserve"> </w:t>
+      </w:r>
+    </w:p>
+    <w:p>
+      <w:pPr>
+        <w:spacing w:after="0"/>
+      </w:pPr>
+    </w:p>
+    <w:p>
+      <w:pPr>
+        <w:spacing w:after="0"/>
+      </w:pPr>
+      <w:proofErr w:type="spellStart"/>
+      <w:r>
+        <w:t>iOS</w:t>
+      </w:r>
+      <w:proofErr w:type="spellEnd"/>
+      <w:r>
+        <w:t xml:space="preserve"> does not size </w:t>
+      </w:r>
+      <w:proofErr w:type="spellStart"/>
+      <w:r>
+        <w:t>iframes</w:t>
+      </w:r>
+      <w:proofErr w:type="spellEnd"/>
+      <w:r>
+        <w:t xml:space="preserve"> correctly. This means the presentation view's rendering looks broken, but functionality is still intact.  See: </w:t>
+      </w:r>
+      <w:r>
+        <w:t>http://stackoverflow.com/questions/9814256/iframe-on-ios-ipad-content-cropping-issue</w:t>
+      </w:r>
+      <w:r>
+        <w:t xml:space="preserve"> (the given solutions did not solve the issue).</w:t>
+      </w:r>
+    </w:p>
+    <w:p>
+      <w:pPr>
+        <w:spacing w:after="0"/>
+      </w:pPr>
+      <w:r>
+        <w:t xml:space="preserve"> </w:t>
       </w:r>
     </w:p>
     <w:sectPr>
@@ -2652,6 +3371,7 @@
   <w:style w:type="character" w:default="1" w:styleId="DefaultParagraphFont">
     <w:name w:val="Default Paragraph Font"/>
     <w:uiPriority w:val="1"/>
+    <w:semiHidden/>
     <w:unhideWhenUsed/>
   </w:style>
   <w:style w:type="table" w:default="1" w:styleId="TableNormal">

</xml_diff>